<commit_message>
rapport + journal de bord
</commit_message>
<xml_diff>
--- a/Journal de bord/Anthony.docx
+++ b/Journal de bord/Anthony.docx
@@ -15,7 +15,13 @@
         <w:pStyle w:val="Titre1"/>
       </w:pPr>
       <w:r>
-        <w:t>Octobre 15</w:t>
+        <w:t xml:space="preserve">Octobre </w:t>
+      </w:r>
+      <w:r>
+        <w:t>20</w:t>
+      </w:r>
+      <w:r>
+        <w:t>15</w:t>
       </w:r>
     </w:p>
     <w:p>
@@ -30,15 +36,7 @@
       </w:r>
       <w:r>
         <w:tab/>
-        <w:t xml:space="preserve">- Test de diverse APIs pour lire les </w:t>
-      </w:r>
-      <w:proofErr w:type="spellStart"/>
-      <w:r>
-        <w:t>métadatas</w:t>
-      </w:r>
-      <w:proofErr w:type="spellEnd"/>
-      <w:r>
-        <w:t xml:space="preserve"> des MP3</w:t>
+        <w:t>- Test de diverse APIs pour lire les métadatas des MP3</w:t>
       </w:r>
     </w:p>
     <w:p>
@@ -47,24 +45,54 @@
       </w:r>
       <w:r>
         <w:tab/>
-        <w:t xml:space="preserve">- Test de l’API </w:t>
-      </w:r>
-      <w:proofErr w:type="spellStart"/>
-      <w:r>
-        <w:t>Spotify</w:t>
+        <w:t>- Test de l’API Spotify</w:t>
+      </w:r>
+    </w:p>
+    <w:p>
+      <w:r>
+        <w:tab/>
+      </w:r>
+      <w:r>
+        <w:tab/>
+        <w:t>- Implémentation de classes permettant de gérer les MP3</w:t>
+      </w:r>
+    </w:p>
+    <w:p>
+      <w:pPr>
+        <w:pStyle w:val="Titre1"/>
+      </w:pPr>
+      <w:r>
+        <w:t>Novembre 2015</w:t>
+      </w:r>
+    </w:p>
+    <w:p>
+      <w:r>
+        <w:rPr>
+          <w:b/>
+        </w:rPr>
+        <w:t>2</w:t>
+      </w:r>
+      <w:r>
+        <w:tab/>
+      </w:r>
+      <w:r>
+        <w:tab/>
+        <w:t xml:space="preserve">- </w:t>
+      </w:r>
+      <w:r>
+        <w:t>Création du squelette du rapport finale</w:t>
+      </w:r>
+    </w:p>
+    <w:p>
+      <w:r>
+        <w:tab/>
+      </w:r>
+      <w:r>
+        <w:tab/>
+        <w:t>- Rédaction du rapport</w:t>
       </w:r>
       <w:bookmarkStart w:id="0" w:name="_GoBack"/>
       <w:bookmarkEnd w:id="0"/>
-      <w:proofErr w:type="spellEnd"/>
-    </w:p>
-    <w:p>
-      <w:r>
-        <w:tab/>
-      </w:r>
-      <w:r>
-        <w:tab/>
-        <w:t>- Implémentation de classes permettant de gérer les MP3</w:t>
-      </w:r>
     </w:p>
     <w:p/>
     <w:sectPr>

</xml_diff>

<commit_message>
adding SyncManager (all TCP part)
</commit_message>
<xml_diff>
--- a/Journal de bord/Anthony.docx
+++ b/Journal de bord/Anthony.docx
@@ -90,6 +90,48 @@
       <w:r>
         <w:tab/>
         <w:t>- Rédaction du rapport</w:t>
+      </w:r>
+    </w:p>
+    <w:p>
+      <w:r>
+        <w:rPr>
+          <w:b/>
+        </w:rPr>
+        <w:t>9</w:t>
+      </w:r>
+      <w:r>
+        <w:tab/>
+      </w:r>
+      <w:r>
+        <w:tab/>
+        <w:t>-</w:t>
+      </w:r>
+      <w:r>
+        <w:t xml:space="preserve"> </w:t>
+      </w:r>
+      <w:r>
+        <w:t>Synchronisation : client / serveur TCP</w:t>
+      </w:r>
+      <w:r>
+        <w:tab/>
+      </w:r>
+    </w:p>
+    <w:p>
+      <w:r>
+        <w:tab/>
+      </w:r>
+      <w:r>
+        <w:tab/>
+        <w:t>- Création du SyncManager</w:t>
+      </w:r>
+    </w:p>
+    <w:p>
+      <w:r>
+        <w:tab/>
+      </w:r>
+      <w:r>
+        <w:tab/>
+        <w:t>- Implémentation dans le projet final</w:t>
       </w:r>
       <w:bookmarkStart w:id="0" w:name="_GoBack"/>
       <w:bookmarkEnd w:id="0"/>

</xml_diff>

<commit_message>
rapport + journal de bord update
</commit_message>
<xml_diff>
--- a/Journal de bord/Anthony.docx
+++ b/Journal de bord/Anthony.docx
@@ -36,17 +36,30 @@
       </w:r>
       <w:r>
         <w:tab/>
-        <w:t>- Test de diverse APIs pour lire les métadatas des MP3</w:t>
-      </w:r>
-    </w:p>
-    <w:p>
-      <w:r>
-        <w:tab/>
-      </w:r>
-      <w:r>
-        <w:tab/>
-        <w:t>- Test de l’API Spotify</w:t>
-      </w:r>
+        <w:t xml:space="preserve">- Test de diverse APIs pour lire les </w:t>
+      </w:r>
+      <w:proofErr w:type="spellStart"/>
+      <w:r>
+        <w:t>métadatas</w:t>
+      </w:r>
+      <w:proofErr w:type="spellEnd"/>
+      <w:r>
+        <w:t xml:space="preserve"> des MP3</w:t>
+      </w:r>
+    </w:p>
+    <w:p>
+      <w:r>
+        <w:tab/>
+      </w:r>
+      <w:r>
+        <w:tab/>
+        <w:t xml:space="preserve">- Test de l’API </w:t>
+      </w:r>
+      <w:proofErr w:type="spellStart"/>
+      <w:r>
+        <w:t>Spotify</w:t>
+      </w:r>
+      <w:proofErr w:type="spellEnd"/>
     </w:p>
     <w:p>
       <w:r>
@@ -122,8 +135,13 @@
       </w:r>
       <w:r>
         <w:tab/>
-        <w:t>- Création du SyncManager</w:t>
-      </w:r>
+        <w:t xml:space="preserve">- Création du </w:t>
+      </w:r>
+      <w:proofErr w:type="spellStart"/>
+      <w:r>
+        <w:t>SyncManager</w:t>
+      </w:r>
+      <w:proofErr w:type="spellEnd"/>
     </w:p>
     <w:p>
       <w:r>
@@ -140,7 +158,15 @@
       </w:r>
       <w:r>
         <w:tab/>
-        <w:t>- Javadoc pour la partie TCP</w:t>
+        <w:t xml:space="preserve">- </w:t>
+      </w:r>
+      <w:proofErr w:type="spellStart"/>
+      <w:r>
+        <w:t>Javadoc</w:t>
+      </w:r>
+      <w:proofErr w:type="spellEnd"/>
+      <w:r>
+        <w:t xml:space="preserve"> pour la partie TCP</w:t>
       </w:r>
     </w:p>
     <w:p>
@@ -155,8 +181,13 @@
       </w:r>
       <w:r>
         <w:tab/>
-        <w:t>- Tests et corrections de bug dans SyncManager</w:t>
-      </w:r>
+        <w:t xml:space="preserve">- Tests et corrections de bug dans </w:t>
+      </w:r>
+      <w:proofErr w:type="spellStart"/>
+      <w:r>
+        <w:t>SyncManager</w:t>
+      </w:r>
+      <w:proofErr w:type="spellEnd"/>
     </w:p>
     <w:p>
       <w:r>
@@ -166,6 +197,86 @@
         <w:tab/>
         <w:t>- Slide API et partie TCP</w:t>
       </w:r>
+    </w:p>
+    <w:p>
+      <w:r>
+        <w:rPr>
+          <w:b/>
+        </w:rPr>
+        <w:t>23</w:t>
+      </w:r>
+      <w:r>
+        <w:tab/>
+      </w:r>
+      <w:r>
+        <w:tab/>
+        <w:t>- Implémentation d’un contrôleur central</w:t>
+      </w:r>
+    </w:p>
+    <w:p>
+      <w:r>
+        <w:rPr>
+          <w:b/>
+        </w:rPr>
+        <w:t>30</w:t>
+      </w:r>
+      <w:r>
+        <w:tab/>
+      </w:r>
+      <w:r>
+        <w:tab/>
+        <w:t>- Documentation</w:t>
+      </w:r>
+    </w:p>
+    <w:p>
+      <w:pPr>
+        <w:pStyle w:val="Titre1"/>
+      </w:pPr>
+      <w:r>
+        <w:t>Décembre 2015</w:t>
+      </w:r>
+    </w:p>
+    <w:p>
+      <w:r>
+        <w:rPr>
+          <w:b/>
+        </w:rPr>
+        <w:t>7</w:t>
+      </w:r>
+      <w:r>
+        <w:tab/>
+      </w:r>
+      <w:r>
+        <w:tab/>
+        <w:t>- Mise en place de la synchronisation du lecteur audio</w:t>
+      </w:r>
+    </w:p>
+    <w:p>
+      <w:r>
+        <w:rPr>
+          <w:b/>
+        </w:rPr>
+        <w:t>14</w:t>
+      </w:r>
+      <w:r>
+        <w:tab/>
+      </w:r>
+      <w:r>
+        <w:tab/>
+        <w:t>- Correction de bugs lors de la synchronisation</w:t>
+      </w:r>
+    </w:p>
+    <w:p>
+      <w:r>
+        <w:tab/>
+      </w:r>
+      <w:r>
+        <w:tab/>
+        <w:t>- Documentation</w:t>
+      </w:r>
+    </w:p>
+    <w:p/>
+    <w:p>
       <w:bookmarkStart w:id="0" w:name="_GoBack"/>
       <w:bookmarkEnd w:id="0"/>
     </w:p>

</xml_diff>